<commit_message>
First Version of the game done + Class-Diagram by Hand
This is currently a working version of the game, although the code is a
bit messy in places. There is also a Class-Diagram
</commit_message>
<xml_diff>
--- a/dokumentointi/Aiheenmäärittely.docx
+++ b/dokumentointi/Aiheenmäärittely.docx
@@ -13,7 +13,15 @@
         <w:rPr>
           <w:lang w:val="fi-FI"/>
         </w:rPr>
-        <w:t>Aiheenmäärittely</w:t>
+        <w:t>Aihe</w:t>
+      </w:r>
+      <w:bookmarkStart w:id="0" w:name="_GoBack"/>
+      <w:bookmarkEnd w:id="0"/>
+      <w:r>
+        <w:rPr>
+          <w:lang w:val="fi-FI"/>
+        </w:rPr>
+        <w:t>määrittely</w:t>
       </w:r>
     </w:p>
     <w:p>
@@ -27,6 +35,7 @@
       <w:pPr>
         <w:spacing w:line="360" w:lineRule="auto"/>
         <w:rPr>
+          <w:rFonts w:asciiTheme="majorHAnsi" w:hAnsiTheme="majorHAnsi"/>
           <w:sz w:val="24"/>
           <w:szCs w:val="24"/>
           <w:shd w:val="clear" w:color="auto" w:fill="FFFFFF"/>
@@ -35,22 +44,22 @@
       </w:pPr>
       <w:r>
         <w:rPr>
-          <w:rFonts w:ascii="Helvetica" w:eastAsia="Times New Roman" w:hAnsi="Helvetica" w:cs="Helvetica"/>
+          <w:rFonts w:asciiTheme="majorHAnsi" w:eastAsia="Times New Roman" w:hAnsiTheme="majorHAnsi" w:cs="Helvetica"/>
           <w:b/>
           <w:bCs/>
           <w:color w:val="333333"/>
-          <w:sz w:val="23"/>
-          <w:szCs w:val="23"/>
+          <w:sz w:val="24"/>
+          <w:szCs w:val="24"/>
           <w:lang w:val="fi-FI"/>
         </w:rPr>
         <w:t>Aihe:</w:t>
       </w:r>
       <w:r>
         <w:rPr>
-          <w:rFonts w:ascii="Helvetica" w:eastAsia="Times New Roman" w:hAnsi="Helvetica" w:cs="Helvetica"/>
+          <w:rFonts w:asciiTheme="majorHAnsi" w:eastAsia="Times New Roman" w:hAnsiTheme="majorHAnsi" w:cs="Helvetica"/>
           <w:color w:val="333333"/>
-          <w:sz w:val="23"/>
-          <w:szCs w:val="23"/>
+          <w:sz w:val="24"/>
+          <w:szCs w:val="24"/>
           <w:lang w:val="fi-FI"/>
         </w:rPr>
         <w:t> </w:t>
@@ -58,10 +67,10 @@
       <w:proofErr w:type="spellStart"/>
       <w:r>
         <w:rPr>
-          <w:rFonts w:ascii="Helvetica" w:eastAsia="Times New Roman" w:hAnsi="Helvetica" w:cs="Helvetica"/>
+          <w:rFonts w:asciiTheme="majorHAnsi" w:eastAsia="Times New Roman" w:hAnsiTheme="majorHAnsi" w:cs="Helvetica"/>
           <w:color w:val="333333"/>
-          <w:sz w:val="23"/>
-          <w:szCs w:val="23"/>
+          <w:sz w:val="24"/>
+          <w:szCs w:val="24"/>
           <w:lang w:val="fi-FI"/>
         </w:rPr>
         <w:t>Doodle</w:t>
@@ -69,10 +78,10 @@
       <w:proofErr w:type="spellEnd"/>
       <w:r>
         <w:rPr>
-          <w:rFonts w:ascii="Helvetica" w:eastAsia="Times New Roman" w:hAnsi="Helvetica" w:cs="Helvetica"/>
+          <w:rFonts w:asciiTheme="majorHAnsi" w:eastAsia="Times New Roman" w:hAnsiTheme="majorHAnsi" w:cs="Helvetica"/>
           <w:color w:val="333333"/>
-          <w:sz w:val="23"/>
-          <w:szCs w:val="23"/>
+          <w:sz w:val="24"/>
+          <w:szCs w:val="24"/>
           <w:lang w:val="fi-FI"/>
         </w:rPr>
         <w:t xml:space="preserve"> </w:t>
@@ -80,10 +89,10 @@
       <w:proofErr w:type="spellStart"/>
       <w:r>
         <w:rPr>
-          <w:rFonts w:ascii="Helvetica" w:eastAsia="Times New Roman" w:hAnsi="Helvetica" w:cs="Helvetica"/>
+          <w:rFonts w:asciiTheme="majorHAnsi" w:eastAsia="Times New Roman" w:hAnsiTheme="majorHAnsi" w:cs="Helvetica"/>
           <w:color w:val="333333"/>
-          <w:sz w:val="23"/>
-          <w:szCs w:val="23"/>
+          <w:sz w:val="24"/>
+          <w:szCs w:val="24"/>
           <w:lang w:val="fi-FI"/>
         </w:rPr>
         <w:t>Jump</w:t>
@@ -91,82 +100,64 @@
       <w:proofErr w:type="spellEnd"/>
       <w:r>
         <w:rPr>
-          <w:rFonts w:ascii="Helvetica" w:eastAsia="Times New Roman" w:hAnsi="Helvetica" w:cs="Helvetica"/>
+          <w:rFonts w:asciiTheme="majorHAnsi" w:eastAsia="Times New Roman" w:hAnsiTheme="majorHAnsi" w:cs="Helvetica"/>
           <w:color w:val="333333"/>
-          <w:sz w:val="23"/>
-          <w:szCs w:val="23"/>
+          <w:sz w:val="24"/>
+          <w:szCs w:val="24"/>
           <w:lang w:val="fi-FI"/>
         </w:rPr>
         <w:br/>
-      </w:r>
-      <w:r>
-        <w:rPr>
-          <w:rFonts w:ascii="Helvetica" w:eastAsia="Times New Roman" w:hAnsi="Helvetica" w:cs="Helvetica"/>
+        <w:t xml:space="preserve">Toteutetaan </w:t>
+      </w:r>
+      <w:proofErr w:type="spellStart"/>
+      <w:r>
+        <w:rPr>
+          <w:rFonts w:asciiTheme="majorHAnsi" w:eastAsia="Times New Roman" w:hAnsiTheme="majorHAnsi" w:cs="Helvetica"/>
           <w:color w:val="333333"/>
           <w:sz w:val="24"/>
           <w:szCs w:val="24"/>
           <w:lang w:val="fi-FI"/>
         </w:rPr>
-        <w:t xml:space="preserve">Toteutetaan </w:t>
+        <w:t>Doodle</w:t>
+      </w:r>
+      <w:proofErr w:type="spellEnd"/>
+      <w:r>
+        <w:rPr>
+          <w:rFonts w:asciiTheme="majorHAnsi" w:eastAsia="Times New Roman" w:hAnsiTheme="majorHAnsi" w:cs="Helvetica"/>
+          <w:color w:val="333333"/>
+          <w:sz w:val="24"/>
+          <w:szCs w:val="24"/>
+          <w:lang w:val="fi-FI"/>
+        </w:rPr>
+        <w:t xml:space="preserve"> </w:t>
       </w:r>
       <w:proofErr w:type="spellStart"/>
       <w:r>
         <w:rPr>
-          <w:rFonts w:ascii="Helvetica" w:eastAsia="Times New Roman" w:hAnsi="Helvetica" w:cs="Helvetica"/>
+          <w:rFonts w:asciiTheme="majorHAnsi" w:eastAsia="Times New Roman" w:hAnsiTheme="majorHAnsi" w:cs="Helvetica"/>
           <w:color w:val="333333"/>
           <w:sz w:val="24"/>
           <w:szCs w:val="24"/>
           <w:lang w:val="fi-FI"/>
         </w:rPr>
-        <w:t>Doodle</w:t>
+        <w:t>Jump</w:t>
       </w:r>
       <w:proofErr w:type="spellEnd"/>
       <w:r>
         <w:rPr>
-          <w:rFonts w:ascii="Helvetica" w:eastAsia="Times New Roman" w:hAnsi="Helvetica" w:cs="Helvetica"/>
+          <w:rFonts w:asciiTheme="majorHAnsi" w:eastAsia="Times New Roman" w:hAnsiTheme="majorHAnsi" w:cs="Helvetica"/>
           <w:color w:val="333333"/>
           <w:sz w:val="24"/>
           <w:szCs w:val="24"/>
           <w:lang w:val="fi-FI"/>
         </w:rPr>
-        <w:t xml:space="preserve"> </w:t>
-      </w:r>
-      <w:proofErr w:type="spellStart"/>
-      <w:r>
-        <w:rPr>
-          <w:rFonts w:ascii="Helvetica" w:eastAsia="Times New Roman" w:hAnsi="Helvetica" w:cs="Helvetica"/>
-          <w:color w:val="333333"/>
-          <w:sz w:val="24"/>
-          <w:szCs w:val="24"/>
-          <w:lang w:val="fi-FI"/>
-        </w:rPr>
-        <w:t>Jump</w:t>
-      </w:r>
-      <w:proofErr w:type="spellEnd"/>
-      <w:r>
-        <w:rPr>
-          <w:rFonts w:ascii="Helvetica" w:eastAsia="Times New Roman" w:hAnsi="Helvetica" w:cs="Helvetica"/>
-          <w:color w:val="333333"/>
-          <w:sz w:val="24"/>
-          <w:szCs w:val="24"/>
-          <w:lang w:val="fi-FI"/>
-        </w:rPr>
-        <w:t xml:space="preserve"> </w:t>
-      </w:r>
-      <w:r>
-        <w:rPr>
-          <w:rFonts w:ascii="Helvetica" w:eastAsia="Times New Roman" w:hAnsi="Helvetica" w:cs="Helvetica"/>
-          <w:color w:val="333333"/>
-          <w:sz w:val="24"/>
-          <w:szCs w:val="24"/>
-          <w:lang w:val="fi-FI"/>
-        </w:rPr>
-        <w:t>(</w:t>
+        <w:t xml:space="preserve"> (</w:t>
       </w:r>
       <w:hyperlink r:id="rId5" w:history="1">
         <w:r>
           <w:rPr>
             <w:rStyle w:val="Hyperlink"/>
+            <w:rFonts w:asciiTheme="majorHAnsi" w:hAnsiTheme="majorHAnsi"/>
             <w:sz w:val="24"/>
             <w:szCs w:val="24"/>
             <w:lang w:val="fi-FI"/>
@@ -176,85 +167,30 @@
       </w:hyperlink>
       <w:r>
         <w:rPr>
-          <w:rFonts w:ascii="Helvetica" w:eastAsia="Times New Roman" w:hAnsi="Helvetica" w:cs="Helvetica"/>
+          <w:rFonts w:asciiTheme="majorHAnsi" w:eastAsia="Times New Roman" w:hAnsiTheme="majorHAnsi" w:cs="Helvetica"/>
           <w:color w:val="333333"/>
           <w:sz w:val="24"/>
           <w:szCs w:val="24"/>
           <w:lang w:val="fi-FI"/>
         </w:rPr>
-        <w:t>)</w:t>
-      </w:r>
-      <w:r>
-        <w:rPr>
-          <w:rFonts w:ascii="Helvetica" w:eastAsia="Times New Roman" w:hAnsi="Helvetica" w:cs="Helvetica"/>
-          <w:color w:val="333333"/>
-          <w:sz w:val="24"/>
-          <w:szCs w:val="24"/>
-          <w:lang w:val="fi-FI"/>
-        </w:rPr>
-        <w:t xml:space="preserve"> tyylinen peli. </w:t>
-      </w:r>
-      <w:r>
-        <w:rPr>
+        <w:t xml:space="preserve">) tyylinen peli. </w:t>
+      </w:r>
+      <w:r>
+        <w:rPr>
+          <w:rFonts w:asciiTheme="majorHAnsi" w:hAnsiTheme="majorHAnsi"/>
           <w:sz w:val="24"/>
           <w:szCs w:val="24"/>
           <w:shd w:val="clear" w:color="auto" w:fill="FFFFFF"/>
           <w:lang w:val="fi-FI"/>
         </w:rPr>
-        <w:t xml:space="preserve">Pelissä </w:t>
-      </w:r>
-      <w:r>
-        <w:rPr>
-          <w:sz w:val="24"/>
-          <w:szCs w:val="24"/>
-          <w:shd w:val="clear" w:color="auto" w:fill="FFFFFF"/>
-          <w:lang w:val="fi-FI"/>
-        </w:rPr>
-        <w:t>pelihahmo</w:t>
-      </w:r>
-      <w:r>
-        <w:rPr>
-          <w:sz w:val="24"/>
-          <w:szCs w:val="24"/>
-          <w:shd w:val="clear" w:color="auto" w:fill="FFFFFF"/>
-          <w:lang w:val="fi-FI"/>
-        </w:rPr>
-        <w:t xml:space="preserve"> pitää saada pomppimaan ylöspäin erilaisille laatoille putoamatta.</w:t>
-      </w:r>
-      <w:r>
-        <w:rPr>
-          <w:sz w:val="24"/>
-          <w:szCs w:val="24"/>
-          <w:shd w:val="clear" w:color="auto" w:fill="FFFFFF"/>
-          <w:lang w:val="fi-FI"/>
-        </w:rPr>
-        <w:t xml:space="preserve"> Jos jää aikaa niin kehitetään lisäominaisuuksia, kuten esim. pelaaja voi saada lisänopeutta erilaisilla ”</w:t>
-      </w:r>
-      <w:proofErr w:type="spellStart"/>
-      <w:r>
-        <w:rPr>
-          <w:sz w:val="24"/>
-          <w:szCs w:val="24"/>
-          <w:shd w:val="clear" w:color="auto" w:fill="FFFFFF"/>
-          <w:lang w:val="fi-FI"/>
-        </w:rPr>
-        <w:t>powerupeilla</w:t>
-      </w:r>
-      <w:proofErr w:type="spellEnd"/>
-      <w:r>
-        <w:rPr>
-          <w:sz w:val="24"/>
-          <w:szCs w:val="24"/>
-          <w:shd w:val="clear" w:color="auto" w:fill="FFFFFF"/>
-          <w:lang w:val="fi-FI"/>
-        </w:rPr>
-        <w:t>”, pelaaja saattaa kohdata matkallaan esteitä, kuten erilaisia hirviöitä.</w:t>
+        <w:t xml:space="preserve">Pelissä pelihahmo pitää saada pomppimaan ylöspäin erilaisille laatoille putoamatta. </w:t>
       </w:r>
     </w:p>
     <w:p>
       <w:pPr>
         <w:spacing w:line="360" w:lineRule="auto"/>
         <w:rPr>
+          <w:rFonts w:asciiTheme="majorHAnsi" w:hAnsiTheme="majorHAnsi"/>
           <w:sz w:val="24"/>
           <w:szCs w:val="24"/>
           <w:shd w:val="clear" w:color="auto" w:fill="FFFFFF"/>
@@ -263,72 +199,206 @@
       </w:pPr>
       <w:r>
         <w:rPr>
+          <w:rFonts w:asciiTheme="majorHAnsi" w:hAnsiTheme="majorHAnsi"/>
           <w:sz w:val="24"/>
           <w:szCs w:val="24"/>
           <w:shd w:val="clear" w:color="auto" w:fill="FFFFFF"/>
           <w:lang w:val="fi-FI"/>
         </w:rPr>
-        <w:t>Jos pelaaja ei osu laattoihin ja putoaa tai osuu ”esteisiin” niin peli loppuu.</w:t>
+        <w:t xml:space="preserve">Pelissä lasketaan pisteitä ja niitä saa aina kun hyppää korkeammalle ja uusia laattoja ilmestyy. </w:t>
       </w:r>
     </w:p>
     <w:p>
       <w:pPr>
         <w:spacing w:line="360" w:lineRule="auto"/>
         <w:rPr>
+          <w:rFonts w:asciiTheme="majorHAnsi" w:eastAsia="Times New Roman" w:hAnsiTheme="majorHAnsi" w:cs="Helvetica"/>
+          <w:color w:val="333333"/>
+          <w:sz w:val="24"/>
+          <w:szCs w:val="24"/>
+          <w:lang w:val="fi-FI"/>
+        </w:rPr>
+      </w:pPr>
+      <w:r>
+        <w:rPr>
+          <w:rFonts w:asciiTheme="majorHAnsi" w:hAnsiTheme="majorHAnsi"/>
           <w:sz w:val="24"/>
           <w:szCs w:val="24"/>
           <w:shd w:val="clear" w:color="auto" w:fill="FFFFFF"/>
           <w:lang w:val="fi-FI"/>
         </w:rPr>
-      </w:pPr>
-      <w:r>
-        <w:rPr>
+        <w:t>Jos jää aikaa niin kehitetään lisäominaisuuksia, kuten esim. pelaaja voi saada lisänopeutta erilaisilla ”</w:t>
+      </w:r>
+      <w:proofErr w:type="spellStart"/>
+      <w:r>
+        <w:rPr>
+          <w:rFonts w:asciiTheme="majorHAnsi" w:hAnsiTheme="majorHAnsi"/>
           <w:sz w:val="24"/>
           <w:szCs w:val="24"/>
           <w:shd w:val="clear" w:color="auto" w:fill="FFFFFF"/>
           <w:lang w:val="fi-FI"/>
         </w:rPr>
-        <w:t xml:space="preserve">Pelissä lasketaan pisteitä ja niitä saa aina kun hyppää korkeammalle ja uusia laattoja ilmestyy. </w:t>
+        <w:t>powerupeilla</w:t>
+      </w:r>
+      <w:proofErr w:type="spellEnd"/>
+      <w:r>
+        <w:rPr>
+          <w:rFonts w:asciiTheme="majorHAnsi" w:hAnsiTheme="majorHAnsi"/>
+          <w:sz w:val="24"/>
+          <w:szCs w:val="24"/>
+          <w:shd w:val="clear" w:color="auto" w:fill="FFFFFF"/>
+          <w:lang w:val="fi-FI"/>
+        </w:rPr>
+        <w:t>”, pelaaja saattaa kohdata matkallaan esteitä, kuten erilaisia hirviöitä.</w:t>
       </w:r>
     </w:p>
     <w:p>
       <w:pPr>
+        <w:rPr>
+          <w:rFonts w:asciiTheme="majorHAnsi" w:hAnsiTheme="majorHAnsi"/>
+          <w:sz w:val="24"/>
+          <w:szCs w:val="24"/>
+          <w:lang w:val="fi-FI"/>
+        </w:rPr>
+      </w:pPr>
+      <w:r>
+        <w:rPr>
+          <w:rFonts w:asciiTheme="majorHAnsi" w:hAnsiTheme="majorHAnsi"/>
+          <w:b/>
+          <w:sz w:val="24"/>
+          <w:szCs w:val="24"/>
+          <w:lang w:val="fi-FI"/>
+        </w:rPr>
+        <w:t>Käyttäjät:</w:t>
+      </w:r>
+      <w:r>
+        <w:rPr>
+          <w:rFonts w:asciiTheme="majorHAnsi" w:hAnsiTheme="majorHAnsi"/>
+          <w:sz w:val="24"/>
+          <w:szCs w:val="24"/>
+          <w:lang w:val="fi-FI"/>
+        </w:rPr>
+        <w:t> Pelaaja</w:t>
+      </w:r>
+    </w:p>
+    <w:p>
+      <w:pPr>
         <w:spacing w:line="360" w:lineRule="auto"/>
         <w:rPr>
-          <w:rFonts w:ascii="Helvetica" w:eastAsia="Times New Roman" w:hAnsi="Helvetica" w:cs="Helvetica"/>
+          <w:rFonts w:asciiTheme="majorHAnsi" w:hAnsiTheme="majorHAnsi"/>
+          <w:sz w:val="24"/>
+          <w:szCs w:val="24"/>
+          <w:shd w:val="clear" w:color="auto" w:fill="FFFFFF"/>
+          <w:lang w:val="fi-FI"/>
+        </w:rPr>
+      </w:pPr>
+      <w:r>
+        <w:rPr>
+          <w:rFonts w:asciiTheme="majorHAnsi" w:eastAsia="Times New Roman" w:hAnsiTheme="majorHAnsi" w:cs="Helvetica"/>
+          <w:b/>
           <w:color w:val="333333"/>
           <w:sz w:val="24"/>
           <w:szCs w:val="24"/>
           <w:lang w:val="fi-FI"/>
         </w:rPr>
-      </w:pPr>
-      <w:r>
-        <w:rPr>
+        <w:t>Pelaaminen:</w:t>
+      </w:r>
+      <w:r>
+        <w:rPr>
+          <w:rFonts w:asciiTheme="majorHAnsi" w:eastAsia="Times New Roman" w:hAnsiTheme="majorHAnsi" w:cs="Helvetica"/>
+          <w:color w:val="333333"/>
+          <w:sz w:val="24"/>
+          <w:szCs w:val="24"/>
+          <w:lang w:val="fi-FI"/>
+        </w:rPr>
+        <w:t xml:space="preserve"> </w:t>
+      </w:r>
+      <w:r>
+        <w:rPr>
+          <w:rFonts w:asciiTheme="majorHAnsi" w:hAnsiTheme="majorHAnsi"/>
           <w:sz w:val="24"/>
           <w:szCs w:val="24"/>
           <w:shd w:val="clear" w:color="auto" w:fill="FFFFFF"/>
           <w:lang w:val="fi-FI"/>
         </w:rPr>
-        <w:t>Hahmo</w:t>
-      </w:r>
-      <w:r>
-        <w:rPr>
+        <w:t>Hahmo liikkuu oikea</w:t>
+      </w:r>
+      <w:r>
+        <w:rPr>
+          <w:rFonts w:asciiTheme="majorHAnsi" w:hAnsiTheme="majorHAnsi"/>
           <w:sz w:val="24"/>
           <w:szCs w:val="24"/>
           <w:shd w:val="clear" w:color="auto" w:fill="FFFFFF"/>
           <w:lang w:val="fi-FI"/>
         </w:rPr>
-        <w:t xml:space="preserve"> liikkuu </w:t>
-      </w:r>
-      <w:r>
-        <w:rPr>
+        <w:t>lle</w:t>
+      </w:r>
+      <w:r>
+        <w:rPr>
+          <w:rFonts w:asciiTheme="majorHAnsi" w:hAnsiTheme="majorHAnsi"/>
           <w:sz w:val="24"/>
           <w:szCs w:val="24"/>
           <w:shd w:val="clear" w:color="auto" w:fill="FFFFFF"/>
           <w:lang w:val="fi-FI"/>
         </w:rPr>
-        <w:t>nuolinäppäimiä käyttäen.</w:t>
-      </w:r>
+        <w:t xml:space="preserve"> ja vase</w:t>
+      </w:r>
+      <w:r>
+        <w:rPr>
+          <w:rFonts w:asciiTheme="majorHAnsi" w:hAnsiTheme="majorHAnsi"/>
+          <w:sz w:val="24"/>
+          <w:szCs w:val="24"/>
+          <w:shd w:val="clear" w:color="auto" w:fill="FFFFFF"/>
+          <w:lang w:val="fi-FI"/>
+        </w:rPr>
+        <w:t>mmalle</w:t>
+      </w:r>
+      <w:r>
+        <w:rPr>
+          <w:rFonts w:asciiTheme="majorHAnsi" w:hAnsiTheme="majorHAnsi"/>
+          <w:sz w:val="24"/>
+          <w:szCs w:val="24"/>
+          <w:shd w:val="clear" w:color="auto" w:fill="FFFFFF"/>
+          <w:lang w:val="fi-FI"/>
+        </w:rPr>
+        <w:t xml:space="preserve"> -nuolinäppäimiä käyttäen.</w:t>
+      </w:r>
+      <w:r>
+        <w:rPr>
+          <w:rFonts w:asciiTheme="majorHAnsi" w:hAnsiTheme="majorHAnsi"/>
+          <w:sz w:val="24"/>
+          <w:szCs w:val="24"/>
+          <w:shd w:val="clear" w:color="auto" w:fill="FFFFFF"/>
+          <w:lang w:val="fi-FI"/>
+        </w:rPr>
+        <w:t xml:space="preserve"> </w:t>
+      </w:r>
+      <w:r>
+        <w:rPr>
+          <w:rFonts w:asciiTheme="majorHAnsi" w:hAnsiTheme="majorHAnsi"/>
+          <w:sz w:val="24"/>
+          <w:szCs w:val="24"/>
+          <w:shd w:val="clear" w:color="auto" w:fill="FFFFFF"/>
+          <w:lang w:val="fi-FI"/>
+        </w:rPr>
+        <w:t>Jos pelaaja ei osu laattoihin ja putoaa tai osuu ”esteisiin” niin peli loppuu.</w:t>
+      </w:r>
+    </w:p>
+    <w:p>
+      <w:pPr>
+        <w:rPr>
+          <w:shd w:val="clear" w:color="auto" w:fill="FFFFFF"/>
+          <w:lang w:val="fi-FI"/>
+        </w:rPr>
+      </w:pPr>
+    </w:p>
+    <w:p>
+      <w:pPr>
+        <w:rPr>
+          <w:shd w:val="clear" w:color="auto" w:fill="FFFFFF"/>
+          <w:lang w:val="fi-FI"/>
+        </w:rPr>
+      </w:pPr>
     </w:p>
     <w:p>
       <w:pPr>
@@ -340,52 +410,6 @@
           <w:sz w:val="23"/>
           <w:szCs w:val="23"/>
           <w:lang w:val="fi-FI"/>
-        </w:rPr>
-      </w:pPr>
-      <w:r>
-        <w:rPr>
-          <w:rFonts w:ascii="Helvetica" w:eastAsia="Times New Roman" w:hAnsi="Helvetica" w:cs="Helvetica"/>
-          <w:b/>
-          <w:bCs/>
-          <w:color w:val="333333"/>
-          <w:sz w:val="23"/>
-          <w:szCs w:val="23"/>
-          <w:lang w:val="fi-FI"/>
-        </w:rPr>
-        <w:t>Käyttäjät:</w:t>
-      </w:r>
-      <w:r>
-        <w:rPr>
-          <w:rFonts w:ascii="Helvetica" w:eastAsia="Times New Roman" w:hAnsi="Helvetica" w:cs="Helvetica"/>
-          <w:color w:val="333333"/>
-          <w:sz w:val="23"/>
-          <w:szCs w:val="23"/>
-          <w:lang w:val="fi-FI"/>
-        </w:rPr>
-        <w:t> </w:t>
-      </w:r>
-      <w:r>
-        <w:rPr>
-          <w:rFonts w:ascii="Helvetica" w:eastAsia="Times New Roman" w:hAnsi="Helvetica" w:cs="Helvetica"/>
-          <w:color w:val="333333"/>
-          <w:sz w:val="23"/>
-          <w:szCs w:val="23"/>
-          <w:lang w:val="fi-FI"/>
-        </w:rPr>
-        <w:t>Pelaaja</w:t>
-      </w:r>
-      <w:bookmarkStart w:id="0" w:name="_GoBack"/>
-      <w:bookmarkEnd w:id="0"/>
-    </w:p>
-    <w:p>
-      <w:pPr>
-        <w:shd w:val="clear" w:color="auto" w:fill="FFFFFF"/>
-        <w:spacing w:before="225" w:after="225" w:line="375" w:lineRule="atLeast"/>
-        <w:rPr>
-          <w:rFonts w:ascii="Helvetica" w:eastAsia="Times New Roman" w:hAnsi="Helvetica" w:cs="Helvetica"/>
-          <w:color w:val="333333"/>
-          <w:sz w:val="23"/>
-          <w:szCs w:val="23"/>
         </w:rPr>
       </w:pPr>
     </w:p>

</xml_diff>

<commit_message>
Recommit of game files
</commit_message>
<xml_diff>
--- a/dokumentointi/Aiheenmäärittely.docx
+++ b/dokumentointi/Aiheenmäärittely.docx
@@ -13,15 +13,7 @@
         <w:rPr>
           <w:lang w:val="fi-FI"/>
         </w:rPr>
-        <w:t>Aihe</w:t>
-      </w:r>
-      <w:bookmarkStart w:id="0" w:name="_GoBack"/>
-      <w:bookmarkEnd w:id="0"/>
-      <w:r>
-        <w:rPr>
-          <w:lang w:val="fi-FI"/>
-        </w:rPr>
-        <w:t>määrittely</w:t>
+        <w:t>Aiheenmäärittely</w:t>
       </w:r>
     </w:p>
     <w:p>
@@ -35,7 +27,6 @@
       <w:pPr>
         <w:spacing w:line="360" w:lineRule="auto"/>
         <w:rPr>
-          <w:rFonts w:asciiTheme="majorHAnsi" w:hAnsiTheme="majorHAnsi"/>
           <w:sz w:val="24"/>
           <w:szCs w:val="24"/>
           <w:shd w:val="clear" w:color="auto" w:fill="FFFFFF"/>
@@ -44,22 +35,22 @@
       </w:pPr>
       <w:r>
         <w:rPr>
-          <w:rFonts w:asciiTheme="majorHAnsi" w:eastAsia="Times New Roman" w:hAnsiTheme="majorHAnsi" w:cs="Helvetica"/>
+          <w:rFonts w:ascii="Helvetica" w:eastAsia="Times New Roman" w:hAnsi="Helvetica" w:cs="Helvetica"/>
           <w:b/>
           <w:bCs/>
           <w:color w:val="333333"/>
-          <w:sz w:val="24"/>
-          <w:szCs w:val="24"/>
+          <w:sz w:val="23"/>
+          <w:szCs w:val="23"/>
           <w:lang w:val="fi-FI"/>
         </w:rPr>
         <w:t>Aihe:</w:t>
       </w:r>
       <w:r>
         <w:rPr>
-          <w:rFonts w:asciiTheme="majorHAnsi" w:eastAsia="Times New Roman" w:hAnsiTheme="majorHAnsi" w:cs="Helvetica"/>
-          <w:color w:val="333333"/>
-          <w:sz w:val="24"/>
-          <w:szCs w:val="24"/>
+          <w:rFonts w:ascii="Helvetica" w:eastAsia="Times New Roman" w:hAnsi="Helvetica" w:cs="Helvetica"/>
+          <w:color w:val="333333"/>
+          <w:sz w:val="23"/>
+          <w:szCs w:val="23"/>
           <w:lang w:val="fi-FI"/>
         </w:rPr>
         <w:t> </w:t>
@@ -67,10 +58,10 @@
       <w:proofErr w:type="spellStart"/>
       <w:r>
         <w:rPr>
-          <w:rFonts w:asciiTheme="majorHAnsi" w:eastAsia="Times New Roman" w:hAnsiTheme="majorHAnsi" w:cs="Helvetica"/>
-          <w:color w:val="333333"/>
-          <w:sz w:val="24"/>
-          <w:szCs w:val="24"/>
+          <w:rFonts w:ascii="Helvetica" w:eastAsia="Times New Roman" w:hAnsi="Helvetica" w:cs="Helvetica"/>
+          <w:color w:val="333333"/>
+          <w:sz w:val="23"/>
+          <w:szCs w:val="23"/>
           <w:lang w:val="fi-FI"/>
         </w:rPr>
         <w:t>Doodle</w:t>
@@ -78,10 +69,10 @@
       <w:proofErr w:type="spellEnd"/>
       <w:r>
         <w:rPr>
-          <w:rFonts w:asciiTheme="majorHAnsi" w:eastAsia="Times New Roman" w:hAnsiTheme="majorHAnsi" w:cs="Helvetica"/>
-          <w:color w:val="333333"/>
-          <w:sz w:val="24"/>
-          <w:szCs w:val="24"/>
+          <w:rFonts w:ascii="Helvetica" w:eastAsia="Times New Roman" w:hAnsi="Helvetica" w:cs="Helvetica"/>
+          <w:color w:val="333333"/>
+          <w:sz w:val="23"/>
+          <w:szCs w:val="23"/>
           <w:lang w:val="fi-FI"/>
         </w:rPr>
         <w:t xml:space="preserve"> </w:t>
@@ -89,10 +80,10 @@
       <w:proofErr w:type="spellStart"/>
       <w:r>
         <w:rPr>
-          <w:rFonts w:asciiTheme="majorHAnsi" w:eastAsia="Times New Roman" w:hAnsiTheme="majorHAnsi" w:cs="Helvetica"/>
-          <w:color w:val="333333"/>
-          <w:sz w:val="24"/>
-          <w:szCs w:val="24"/>
+          <w:rFonts w:ascii="Helvetica" w:eastAsia="Times New Roman" w:hAnsi="Helvetica" w:cs="Helvetica"/>
+          <w:color w:val="333333"/>
+          <w:sz w:val="23"/>
+          <w:szCs w:val="23"/>
           <w:lang w:val="fi-FI"/>
         </w:rPr>
         <w:t>Jump</w:t>
@@ -100,19 +91,28 @@
       <w:proofErr w:type="spellEnd"/>
       <w:r>
         <w:rPr>
-          <w:rFonts w:asciiTheme="majorHAnsi" w:eastAsia="Times New Roman" w:hAnsiTheme="majorHAnsi" w:cs="Helvetica"/>
-          <w:color w:val="333333"/>
-          <w:sz w:val="24"/>
-          <w:szCs w:val="24"/>
+          <w:rFonts w:ascii="Helvetica" w:eastAsia="Times New Roman" w:hAnsi="Helvetica" w:cs="Helvetica"/>
+          <w:color w:val="333333"/>
+          <w:sz w:val="23"/>
+          <w:szCs w:val="23"/>
           <w:lang w:val="fi-FI"/>
         </w:rPr>
         <w:br/>
+      </w:r>
+      <w:r>
+        <w:rPr>
+          <w:rFonts w:ascii="Helvetica" w:eastAsia="Times New Roman" w:hAnsi="Helvetica" w:cs="Helvetica"/>
+          <w:color w:val="333333"/>
+          <w:sz w:val="24"/>
+          <w:szCs w:val="24"/>
+          <w:lang w:val="fi-FI"/>
+        </w:rPr>
         <w:t xml:space="preserve">Toteutetaan </w:t>
       </w:r>
       <w:proofErr w:type="spellStart"/>
       <w:r>
         <w:rPr>
-          <w:rFonts w:asciiTheme="majorHAnsi" w:eastAsia="Times New Roman" w:hAnsiTheme="majorHAnsi" w:cs="Helvetica"/>
+          <w:rFonts w:ascii="Helvetica" w:eastAsia="Times New Roman" w:hAnsi="Helvetica" w:cs="Helvetica"/>
           <w:color w:val="333333"/>
           <w:sz w:val="24"/>
           <w:szCs w:val="24"/>
@@ -123,7 +123,7 @@
       <w:proofErr w:type="spellEnd"/>
       <w:r>
         <w:rPr>
-          <w:rFonts w:asciiTheme="majorHAnsi" w:eastAsia="Times New Roman" w:hAnsiTheme="majorHAnsi" w:cs="Helvetica"/>
+          <w:rFonts w:ascii="Helvetica" w:eastAsia="Times New Roman" w:hAnsi="Helvetica" w:cs="Helvetica"/>
           <w:color w:val="333333"/>
           <w:sz w:val="24"/>
           <w:szCs w:val="24"/>
@@ -134,7 +134,7 @@
       <w:proofErr w:type="spellStart"/>
       <w:r>
         <w:rPr>
-          <w:rFonts w:asciiTheme="majorHAnsi" w:eastAsia="Times New Roman" w:hAnsiTheme="majorHAnsi" w:cs="Helvetica"/>
+          <w:rFonts w:ascii="Helvetica" w:eastAsia="Times New Roman" w:hAnsi="Helvetica" w:cs="Helvetica"/>
           <w:color w:val="333333"/>
           <w:sz w:val="24"/>
           <w:szCs w:val="24"/>
@@ -145,19 +145,28 @@
       <w:proofErr w:type="spellEnd"/>
       <w:r>
         <w:rPr>
-          <w:rFonts w:asciiTheme="majorHAnsi" w:eastAsia="Times New Roman" w:hAnsiTheme="majorHAnsi" w:cs="Helvetica"/>
-          <w:color w:val="333333"/>
-          <w:sz w:val="24"/>
-          <w:szCs w:val="24"/>
-          <w:lang w:val="fi-FI"/>
-        </w:rPr>
-        <w:t xml:space="preserve"> (</w:t>
+          <w:rFonts w:ascii="Helvetica" w:eastAsia="Times New Roman" w:hAnsi="Helvetica" w:cs="Helvetica"/>
+          <w:color w:val="333333"/>
+          <w:sz w:val="24"/>
+          <w:szCs w:val="24"/>
+          <w:lang w:val="fi-FI"/>
+        </w:rPr>
+        <w:t xml:space="preserve"> </w:t>
+      </w:r>
+      <w:r>
+        <w:rPr>
+          <w:rFonts w:ascii="Helvetica" w:eastAsia="Times New Roman" w:hAnsi="Helvetica" w:cs="Helvetica"/>
+          <w:color w:val="333333"/>
+          <w:sz w:val="24"/>
+          <w:szCs w:val="24"/>
+          <w:lang w:val="fi-FI"/>
+        </w:rPr>
+        <w:t>(</w:t>
       </w:r>
       <w:hyperlink r:id="rId5" w:history="1">
         <w:r>
           <w:rPr>
             <w:rStyle w:val="Hyperlink"/>
-            <w:rFonts w:asciiTheme="majorHAnsi" w:hAnsiTheme="majorHAnsi"/>
             <w:sz w:val="24"/>
             <w:szCs w:val="24"/>
             <w:lang w:val="fi-FI"/>
@@ -167,30 +176,85 @@
       </w:hyperlink>
       <w:r>
         <w:rPr>
-          <w:rFonts w:asciiTheme="majorHAnsi" w:eastAsia="Times New Roman" w:hAnsiTheme="majorHAnsi" w:cs="Helvetica"/>
-          <w:color w:val="333333"/>
-          <w:sz w:val="24"/>
-          <w:szCs w:val="24"/>
-          <w:lang w:val="fi-FI"/>
-        </w:rPr>
-        <w:t xml:space="preserve">) tyylinen peli. </w:t>
-      </w:r>
-      <w:r>
-        <w:rPr>
-          <w:rFonts w:asciiTheme="majorHAnsi" w:hAnsiTheme="majorHAnsi"/>
+          <w:rFonts w:ascii="Helvetica" w:eastAsia="Times New Roman" w:hAnsi="Helvetica" w:cs="Helvetica"/>
+          <w:color w:val="333333"/>
+          <w:sz w:val="24"/>
+          <w:szCs w:val="24"/>
+          <w:lang w:val="fi-FI"/>
+        </w:rPr>
+        <w:t>)</w:t>
+      </w:r>
+      <w:r>
+        <w:rPr>
+          <w:rFonts w:ascii="Helvetica" w:eastAsia="Times New Roman" w:hAnsi="Helvetica" w:cs="Helvetica"/>
+          <w:color w:val="333333"/>
+          <w:sz w:val="24"/>
+          <w:szCs w:val="24"/>
+          <w:lang w:val="fi-FI"/>
+        </w:rPr>
+        <w:t xml:space="preserve"> tyylinen peli. </w:t>
+      </w:r>
+      <w:r>
+        <w:rPr>
           <w:sz w:val="24"/>
           <w:szCs w:val="24"/>
           <w:shd w:val="clear" w:color="auto" w:fill="FFFFFF"/>
           <w:lang w:val="fi-FI"/>
         </w:rPr>
-        <w:t xml:space="preserve">Pelissä pelihahmo pitää saada pomppimaan ylöspäin erilaisille laatoille putoamatta. </w:t>
+        <w:t xml:space="preserve">Pelissä </w:t>
+      </w:r>
+      <w:r>
+        <w:rPr>
+          <w:sz w:val="24"/>
+          <w:szCs w:val="24"/>
+          <w:shd w:val="clear" w:color="auto" w:fill="FFFFFF"/>
+          <w:lang w:val="fi-FI"/>
+        </w:rPr>
+        <w:t>pelihahmo</w:t>
+      </w:r>
+      <w:r>
+        <w:rPr>
+          <w:sz w:val="24"/>
+          <w:szCs w:val="24"/>
+          <w:shd w:val="clear" w:color="auto" w:fill="FFFFFF"/>
+          <w:lang w:val="fi-FI"/>
+        </w:rPr>
+        <w:t xml:space="preserve"> pitää saada pomppimaan ylöspäin erilaisille laatoille putoamatta.</w:t>
+      </w:r>
+      <w:r>
+        <w:rPr>
+          <w:sz w:val="24"/>
+          <w:szCs w:val="24"/>
+          <w:shd w:val="clear" w:color="auto" w:fill="FFFFFF"/>
+          <w:lang w:val="fi-FI"/>
+        </w:rPr>
+        <w:t xml:space="preserve"> Jos jää aikaa niin kehitetään lisäominaisuuksia, kuten esim. pelaaja voi saada lisänopeutta erilaisilla ”</w:t>
+      </w:r>
+      <w:proofErr w:type="spellStart"/>
+      <w:r>
+        <w:rPr>
+          <w:sz w:val="24"/>
+          <w:szCs w:val="24"/>
+          <w:shd w:val="clear" w:color="auto" w:fill="FFFFFF"/>
+          <w:lang w:val="fi-FI"/>
+        </w:rPr>
+        <w:t>powerupeilla</w:t>
+      </w:r>
+      <w:proofErr w:type="spellEnd"/>
+      <w:r>
+        <w:rPr>
+          <w:sz w:val="24"/>
+          <w:szCs w:val="24"/>
+          <w:shd w:val="clear" w:color="auto" w:fill="FFFFFF"/>
+          <w:lang w:val="fi-FI"/>
+        </w:rPr>
+        <w:t>”, pelaaja saattaa kohdata matkallaan esteitä, kuten erilaisia hirviöitä.</w:t>
       </w:r>
     </w:p>
     <w:p>
       <w:pPr>
         <w:spacing w:line="360" w:lineRule="auto"/>
         <w:rPr>
-          <w:rFonts w:asciiTheme="majorHAnsi" w:hAnsiTheme="majorHAnsi"/>
           <w:sz w:val="24"/>
           <w:szCs w:val="24"/>
           <w:shd w:val="clear" w:color="auto" w:fill="FFFFFF"/>
@@ -199,209 +263,122 @@
       </w:pPr>
       <w:r>
         <w:rPr>
-          <w:rFonts w:asciiTheme="majorHAnsi" w:hAnsiTheme="majorHAnsi"/>
           <w:sz w:val="24"/>
           <w:szCs w:val="24"/>
           <w:shd w:val="clear" w:color="auto" w:fill="FFFFFF"/>
           <w:lang w:val="fi-FI"/>
         </w:rPr>
-        <w:t xml:space="preserve">Pelissä lasketaan pisteitä ja niitä saa aina kun hyppää korkeammalle ja uusia laattoja ilmestyy. </w:t>
+        <w:t>Jos pelaaja ei osu laattoihin ja putoaa tai osuu ”esteisiin” niin peli loppuu.</w:t>
       </w:r>
     </w:p>
     <w:p>
       <w:pPr>
         <w:spacing w:line="360" w:lineRule="auto"/>
         <w:rPr>
-          <w:rFonts w:asciiTheme="majorHAnsi" w:eastAsia="Times New Roman" w:hAnsiTheme="majorHAnsi" w:cs="Helvetica"/>
-          <w:color w:val="333333"/>
-          <w:sz w:val="24"/>
-          <w:szCs w:val="24"/>
-          <w:lang w:val="fi-FI"/>
-        </w:rPr>
-      </w:pPr>
-      <w:r>
-        <w:rPr>
-          <w:rFonts w:asciiTheme="majorHAnsi" w:hAnsiTheme="majorHAnsi"/>
           <w:sz w:val="24"/>
           <w:szCs w:val="24"/>
           <w:shd w:val="clear" w:color="auto" w:fill="FFFFFF"/>
           <w:lang w:val="fi-FI"/>
         </w:rPr>
-        <w:t>Jos jää aikaa niin kehitetään lisäominaisuuksia, kuten esim. pelaaja voi saada lisänopeutta erilaisilla ”</w:t>
-      </w:r>
-      <w:proofErr w:type="spellStart"/>
-      <w:r>
-        <w:rPr>
-          <w:rFonts w:asciiTheme="majorHAnsi" w:hAnsiTheme="majorHAnsi"/>
+      </w:pPr>
+      <w:r>
+        <w:rPr>
           <w:sz w:val="24"/>
           <w:szCs w:val="24"/>
           <w:shd w:val="clear" w:color="auto" w:fill="FFFFFF"/>
           <w:lang w:val="fi-FI"/>
         </w:rPr>
-        <w:t>powerupeilla</w:t>
-      </w:r>
-      <w:proofErr w:type="spellEnd"/>
-      <w:r>
-        <w:rPr>
-          <w:rFonts w:asciiTheme="majorHAnsi" w:hAnsiTheme="majorHAnsi"/>
-          <w:sz w:val="24"/>
-          <w:szCs w:val="24"/>
-          <w:shd w:val="clear" w:color="auto" w:fill="FFFFFF"/>
-          <w:lang w:val="fi-FI"/>
-        </w:rPr>
-        <w:t>”, pelaaja saattaa kohdata matkallaan esteitä, kuten erilaisia hirviöitä.</w:t>
+        <w:t xml:space="preserve">Pelissä lasketaan pisteitä ja niitä saa aina kun hyppää korkeammalle ja uusia laattoja ilmestyy. </w:t>
       </w:r>
     </w:p>
     <w:p>
       <w:pPr>
-        <w:rPr>
-          <w:rFonts w:asciiTheme="majorHAnsi" w:hAnsiTheme="majorHAnsi"/>
-          <w:sz w:val="24"/>
-          <w:szCs w:val="24"/>
-          <w:lang w:val="fi-FI"/>
-        </w:rPr>
-      </w:pPr>
-      <w:r>
-        <w:rPr>
-          <w:rFonts w:asciiTheme="majorHAnsi" w:hAnsiTheme="majorHAnsi"/>
-          <w:b/>
-          <w:sz w:val="24"/>
-          <w:szCs w:val="24"/>
-          <w:lang w:val="fi-FI"/>
-        </w:rPr>
-        <w:t>Käyttäjät:</w:t>
-      </w:r>
-      <w:r>
-        <w:rPr>
-          <w:rFonts w:asciiTheme="majorHAnsi" w:hAnsiTheme="majorHAnsi"/>
-          <w:sz w:val="24"/>
-          <w:szCs w:val="24"/>
-          <w:lang w:val="fi-FI"/>
-        </w:rPr>
-        <w:t> Pelaaja</w:t>
+        <w:spacing w:line="360" w:lineRule="auto"/>
+        <w:rPr>
+          <w:rFonts w:ascii="Helvetica" w:eastAsia="Times New Roman" w:hAnsi="Helvetica" w:cs="Helvetica"/>
+          <w:color w:val="333333"/>
+          <w:sz w:val="24"/>
+          <w:szCs w:val="24"/>
+          <w:lang w:val="fi-FI"/>
+        </w:rPr>
+      </w:pPr>
+      <w:r>
+        <w:rPr>
+          <w:sz w:val="24"/>
+          <w:szCs w:val="24"/>
+          <w:shd w:val="clear" w:color="auto" w:fill="FFFFFF"/>
+          <w:lang w:val="fi-FI"/>
+        </w:rPr>
+        <w:t>Hahmo</w:t>
+      </w:r>
+      <w:r>
+        <w:rPr>
+          <w:sz w:val="24"/>
+          <w:szCs w:val="24"/>
+          <w:shd w:val="clear" w:color="auto" w:fill="FFFFFF"/>
+          <w:lang w:val="fi-FI"/>
+        </w:rPr>
+        <w:t xml:space="preserve"> liikkuu </w:t>
+      </w:r>
+      <w:r>
+        <w:rPr>
+          <w:sz w:val="24"/>
+          <w:szCs w:val="24"/>
+          <w:shd w:val="clear" w:color="auto" w:fill="FFFFFF"/>
+          <w:lang w:val="fi-FI"/>
+        </w:rPr>
+        <w:t>nuolinäppäimiä käyttäen.</w:t>
       </w:r>
     </w:p>
     <w:p>
       <w:pPr>
-        <w:spacing w:line="360" w:lineRule="auto"/>
-        <w:rPr>
-          <w:rFonts w:asciiTheme="majorHAnsi" w:hAnsiTheme="majorHAnsi"/>
-          <w:sz w:val="24"/>
-          <w:szCs w:val="24"/>
-          <w:shd w:val="clear" w:color="auto" w:fill="FFFFFF"/>
-          <w:lang w:val="fi-FI"/>
-        </w:rPr>
-      </w:pPr>
-      <w:r>
-        <w:rPr>
-          <w:rFonts w:asciiTheme="majorHAnsi" w:eastAsia="Times New Roman" w:hAnsiTheme="majorHAnsi" w:cs="Helvetica"/>
+        <w:shd w:val="clear" w:color="auto" w:fill="FFFFFF"/>
+        <w:spacing w:before="225" w:after="225" w:line="375" w:lineRule="atLeast"/>
+        <w:rPr>
+          <w:rFonts w:ascii="Helvetica" w:eastAsia="Times New Roman" w:hAnsi="Helvetica" w:cs="Helvetica"/>
+          <w:color w:val="333333"/>
+          <w:sz w:val="23"/>
+          <w:szCs w:val="23"/>
+          <w:lang w:val="fi-FI"/>
+        </w:rPr>
+      </w:pPr>
+      <w:r>
+        <w:rPr>
+          <w:rFonts w:ascii="Helvetica" w:eastAsia="Times New Roman" w:hAnsi="Helvetica" w:cs="Helvetica"/>
           <w:b/>
-          <w:color w:val="333333"/>
-          <w:sz w:val="24"/>
-          <w:szCs w:val="24"/>
-          <w:lang w:val="fi-FI"/>
-        </w:rPr>
-        <w:t>Pelaaminen:</w:t>
-      </w:r>
-      <w:r>
-        <w:rPr>
-          <w:rFonts w:asciiTheme="majorHAnsi" w:eastAsia="Times New Roman" w:hAnsiTheme="majorHAnsi" w:cs="Helvetica"/>
-          <w:color w:val="333333"/>
-          <w:sz w:val="24"/>
-          <w:szCs w:val="24"/>
-          <w:lang w:val="fi-FI"/>
-        </w:rPr>
-        <w:t xml:space="preserve"> </w:t>
-      </w:r>
-      <w:r>
-        <w:rPr>
-          <w:rFonts w:asciiTheme="majorHAnsi" w:hAnsiTheme="majorHAnsi"/>
-          <w:sz w:val="24"/>
-          <w:szCs w:val="24"/>
-          <w:shd w:val="clear" w:color="auto" w:fill="FFFFFF"/>
-          <w:lang w:val="fi-FI"/>
-        </w:rPr>
-        <w:t>Hahmo liikkuu oikea</w:t>
-      </w:r>
-      <w:r>
-        <w:rPr>
-          <w:rFonts w:asciiTheme="majorHAnsi" w:hAnsiTheme="majorHAnsi"/>
-          <w:sz w:val="24"/>
-          <w:szCs w:val="24"/>
-          <w:shd w:val="clear" w:color="auto" w:fill="FFFFFF"/>
-          <w:lang w:val="fi-FI"/>
-        </w:rPr>
-        <w:t>lle</w:t>
-      </w:r>
-      <w:r>
-        <w:rPr>
-          <w:rFonts w:asciiTheme="majorHAnsi" w:hAnsiTheme="majorHAnsi"/>
-          <w:sz w:val="24"/>
-          <w:szCs w:val="24"/>
-          <w:shd w:val="clear" w:color="auto" w:fill="FFFFFF"/>
-          <w:lang w:val="fi-FI"/>
-        </w:rPr>
-        <w:t xml:space="preserve"> ja vase</w:t>
-      </w:r>
-      <w:r>
-        <w:rPr>
-          <w:rFonts w:asciiTheme="majorHAnsi" w:hAnsiTheme="majorHAnsi"/>
-          <w:sz w:val="24"/>
-          <w:szCs w:val="24"/>
-          <w:shd w:val="clear" w:color="auto" w:fill="FFFFFF"/>
-          <w:lang w:val="fi-FI"/>
-        </w:rPr>
-        <w:t>mmalle</w:t>
-      </w:r>
-      <w:r>
-        <w:rPr>
-          <w:rFonts w:asciiTheme="majorHAnsi" w:hAnsiTheme="majorHAnsi"/>
-          <w:sz w:val="24"/>
-          <w:szCs w:val="24"/>
-          <w:shd w:val="clear" w:color="auto" w:fill="FFFFFF"/>
-          <w:lang w:val="fi-FI"/>
-        </w:rPr>
-        <w:t xml:space="preserve"> -nuolinäppäimiä käyttäen.</w:t>
-      </w:r>
-      <w:r>
-        <w:rPr>
-          <w:rFonts w:asciiTheme="majorHAnsi" w:hAnsiTheme="majorHAnsi"/>
-          <w:sz w:val="24"/>
-          <w:szCs w:val="24"/>
-          <w:shd w:val="clear" w:color="auto" w:fill="FFFFFF"/>
-          <w:lang w:val="fi-FI"/>
-        </w:rPr>
-        <w:t xml:space="preserve"> </w:t>
-      </w:r>
-      <w:r>
-        <w:rPr>
-          <w:rFonts w:asciiTheme="majorHAnsi" w:hAnsiTheme="majorHAnsi"/>
-          <w:sz w:val="24"/>
-          <w:szCs w:val="24"/>
-          <w:shd w:val="clear" w:color="auto" w:fill="FFFFFF"/>
-          <w:lang w:val="fi-FI"/>
-        </w:rPr>
-        <w:t>Jos pelaaja ei osu laattoihin ja putoaa tai osuu ”esteisiin” niin peli loppuu.</w:t>
-      </w:r>
+          <w:bCs/>
+          <w:color w:val="333333"/>
+          <w:sz w:val="23"/>
+          <w:szCs w:val="23"/>
+          <w:lang w:val="fi-FI"/>
+        </w:rPr>
+        <w:t>Käyttäjät:</w:t>
+      </w:r>
+      <w:r>
+        <w:rPr>
+          <w:rFonts w:ascii="Helvetica" w:eastAsia="Times New Roman" w:hAnsi="Helvetica" w:cs="Helvetica"/>
+          <w:color w:val="333333"/>
+          <w:sz w:val="23"/>
+          <w:szCs w:val="23"/>
+          <w:lang w:val="fi-FI"/>
+        </w:rPr>
+        <w:t> </w:t>
+      </w:r>
+      <w:r>
+        <w:rPr>
+          <w:rFonts w:ascii="Helvetica" w:eastAsia="Times New Roman" w:hAnsi="Helvetica" w:cs="Helvetica"/>
+          <w:color w:val="333333"/>
+          <w:sz w:val="23"/>
+          <w:szCs w:val="23"/>
+          <w:lang w:val="fi-FI"/>
+        </w:rPr>
+        <w:t>Pelaaja</w:t>
+      </w:r>
+      <w:bookmarkStart w:id="0" w:name="_GoBack"/>
+      <w:bookmarkEnd w:id="0"/>
     </w:p>
     <w:p>
       <w:pPr>
-        <w:rPr>
-          <w:shd w:val="clear" w:color="auto" w:fill="FFFFFF"/>
-          <w:lang w:val="fi-FI"/>
-        </w:rPr>
-      </w:pPr>
-    </w:p>
-    <w:p>
-      <w:pPr>
-        <w:rPr>
-          <w:shd w:val="clear" w:color="auto" w:fill="FFFFFF"/>
-          <w:lang w:val="fi-FI"/>
-        </w:rPr>
-      </w:pPr>
-    </w:p>
-    <w:p>
-      <w:pPr>
         <w:shd w:val="clear" w:color="auto" w:fill="FFFFFF"/>
         <w:spacing w:before="225" w:after="225" w:line="375" w:lineRule="atLeast"/>
         <w:rPr>
@@ -409,7 +386,6 @@
           <w:color w:val="333333"/>
           <w:sz w:val="23"/>
           <w:szCs w:val="23"/>
-          <w:lang w:val="fi-FI"/>
         </w:rPr>
       </w:pPr>
     </w:p>

</xml_diff>